<commit_message>
Create cosmosdbclient.js to query Azure CosmosDB database using Azure Cosmos SDK
</commit_message>
<xml_diff>
--- a/IoT/ft90x_iot_aws_gcp_azure/cloud/azure_iot/FT900IoTDemo_SetupGuide_MicrosoftAzure.docx
+++ b/IoT/ft90x_iot_aws_gcp_azure/cloud/azure_iot/FT900IoTDemo_SetupGuide_MicrosoftAzure.docx
@@ -2697,18 +2697,7 @@
       </w:pPr>
       <w:r>
         <w:lastRenderedPageBreak/>
-        <w:t>3</w:t>
-      </w:r>
-      <w:r>
-        <w:t xml:space="preserve">. </w:t>
-      </w:r>
-      <w:r>
-        <w:t>To save database memory, chan</w:t>
-      </w:r>
-      <w:bookmarkStart w:id="0" w:name="_GoBack"/>
-      <w:bookmarkEnd w:id="0"/>
-      <w:r>
-        <w:t xml:space="preserve">ge the TTL Time to </w:t>
+        <w:t xml:space="preserve">3. To save database memory, change the TTL Time to </w:t>
       </w:r>
       <w:proofErr w:type="gramStart"/>
       <w:r>
@@ -2716,15 +2705,20 @@
       </w:r>
       <w:proofErr w:type="gramEnd"/>
       <w:r>
-        <w:t xml:space="preserve"> option to something like 3600 seconds (1 hour), or depending on the dashboard use-case.</w:t>
-      </w:r>
-    </w:p>
-    <w:p>
-      <w:pPr>
-        <w:pStyle w:val="ListParagraph"/>
-        <w:spacing w:after="0"/>
-        <w:ind w:left="1080"/>
-      </w:pPr>
+        <w:t xml:space="preserve"> option to something like </w:t>
+      </w:r>
+      <w:r>
+        <w:t>60</w:t>
+      </w:r>
+      <w:r>
+        <w:t xml:space="preserve"> seconds (1 </w:t>
+      </w:r>
+      <w:r>
+        <w:t>minute</w:t>
+      </w:r>
+      <w:r>
+        <w:t>), or depending on the dashboard use-case.</w:t>
+      </w:r>
     </w:p>
     <w:p>
       <w:pPr>
@@ -2738,9 +2732,9 @@
         </w:rPr>
         <w:drawing>
           <wp:inline distT="0" distB="0" distL="0" distR="0">
-            <wp:extent cx="5934075" cy="2419350"/>
-            <wp:effectExtent l="0" t="0" r="9525" b="0"/>
-            <wp:docPr id="1" name="Picture 1"/>
+            <wp:extent cx="5520783" cy="4352925"/>
+            <wp:effectExtent l="0" t="0" r="3810" b="0"/>
+            <wp:docPr id="19" name="Picture 19"/>
             <wp:cNvGraphicFramePr>
               <a:graphicFrameLocks xmlns:a="http://schemas.openxmlformats.org/drawingml/2006/main" noChangeAspect="1"/>
             </wp:cNvGraphicFramePr>
@@ -2748,7 +2742,7 @@
               <a:graphicData uri="http://schemas.openxmlformats.org/drawingml/2006/picture">
                 <pic:pic xmlns:pic="http://schemas.openxmlformats.org/drawingml/2006/picture">
                   <pic:nvPicPr>
-                    <pic:cNvPr id="0" name="Picture 1"/>
+                    <pic:cNvPr id="0" name="Picture 2"/>
                     <pic:cNvPicPr>
                       <a:picLocks noChangeAspect="1" noChangeArrowheads="1"/>
                     </pic:cNvPicPr>
@@ -2769,7 +2763,7 @@
                   <pic:spPr bwMode="auto">
                     <a:xfrm>
                       <a:off x="0" y="0"/>
-                      <a:ext cx="5934075" cy="2419350"/>
+                      <a:ext cx="5520783" cy="4352925"/>
                     </a:xfrm>
                     <a:prstGeom prst="rect">
                       <a:avLst/>
@@ -2788,6 +2782,13 @@
     </w:p>
     <w:p>
       <w:pPr>
+        <w:pStyle w:val="ListParagraph"/>
+        <w:spacing w:after="0"/>
+        <w:ind w:left="1080"/>
+      </w:pPr>
+    </w:p>
+    <w:p>
+      <w:pPr>
         <w:rPr>
           <w:b/>
           <w:sz w:val="28"/>
@@ -2828,6 +2829,477 @@
           <w:szCs w:val="28"/>
         </w:rPr>
         <w:t>FRONTEND CLOUD Setup Guide:</w:t>
+      </w:r>
+    </w:p>
+    <w:p>
+      <w:pPr>
+        <w:spacing w:after="0"/>
+        <w:rPr>
+          <w:b/>
+          <w:sz w:val="28"/>
+          <w:szCs w:val="28"/>
+        </w:rPr>
+      </w:pPr>
+    </w:p>
+    <w:p>
+      <w:pPr>
+        <w:spacing w:after="0"/>
+        <w:ind w:left="720"/>
+        <w:rPr>
+          <w:color w:val="00B050"/>
+          <w:u w:val="single"/>
+        </w:rPr>
+      </w:pPr>
+      <w:r>
+        <w:rPr>
+          <w:color w:val="00B050"/>
+          <w:u w:val="single"/>
+        </w:rPr>
+        <w:t xml:space="preserve">A. Install </w:t>
+      </w:r>
+      <w:r>
+        <w:rPr>
+          <w:color w:val="00B050"/>
+          <w:u w:val="single"/>
+        </w:rPr>
+        <w:t xml:space="preserve">the </w:t>
+      </w:r>
+      <w:r>
+        <w:rPr>
+          <w:color w:val="00B050"/>
+          <w:u w:val="single"/>
+        </w:rPr>
+        <w:t>prerequisites</w:t>
+      </w:r>
+    </w:p>
+    <w:p>
+      <w:pPr>
+        <w:spacing w:after="0"/>
+        <w:ind w:left="720"/>
+      </w:pPr>
+      <w:r>
+        <w:t>1</w:t>
+      </w:r>
+      <w:r>
+        <w:t xml:space="preserve">. </w:t>
+      </w:r>
+      <w:proofErr w:type="spellStart"/>
+      <w:r>
+        <w:t>NodeJS</w:t>
+      </w:r>
+      <w:proofErr w:type="spellEnd"/>
+    </w:p>
+    <w:p>
+      <w:pPr>
+        <w:spacing w:after="0"/>
+        <w:ind w:left="720"/>
+      </w:pPr>
+      <w:r>
+        <w:t>2</w:t>
+      </w:r>
+      <w:r>
+        <w:t xml:space="preserve">. </w:t>
+      </w:r>
+      <w:r>
+        <w:t>Azure Cosmos API</w:t>
+      </w:r>
+    </w:p>
+    <w:p>
+      <w:pPr>
+        <w:spacing w:after="0"/>
+        <w:ind w:left="720"/>
+      </w:pPr>
+      <w:r>
+        <w:tab/>
+      </w:r>
+      <w:proofErr w:type="spellStart"/>
+      <w:proofErr w:type="gramStart"/>
+      <w:r>
+        <w:t>npm</w:t>
+      </w:r>
+      <w:proofErr w:type="spellEnd"/>
+      <w:proofErr w:type="gramEnd"/>
+      <w:r>
+        <w:t xml:space="preserve"> install </w:t>
+      </w:r>
+      <w:proofErr w:type="spellStart"/>
+      <w:r>
+        <w:t>async</w:t>
+      </w:r>
+      <w:proofErr w:type="spellEnd"/>
+      <w:r>
+        <w:t xml:space="preserve"> –save</w:t>
+      </w:r>
+      <w:bookmarkStart w:id="0" w:name="_GoBack"/>
+      <w:bookmarkEnd w:id="0"/>
+    </w:p>
+    <w:p>
+      <w:pPr>
+        <w:spacing w:after="0"/>
+        <w:ind w:left="720"/>
+      </w:pPr>
+      <w:r>
+        <w:tab/>
+      </w:r>
+      <w:proofErr w:type="spellStart"/>
+      <w:proofErr w:type="gramStart"/>
+      <w:r>
+        <w:t>npm</w:t>
+      </w:r>
+      <w:proofErr w:type="spellEnd"/>
+      <w:proofErr w:type="gramEnd"/>
+      <w:r>
+        <w:t xml:space="preserve"> install @azure/cosmos</w:t>
+      </w:r>
+    </w:p>
+    <w:p>
+      <w:pPr>
+        <w:spacing w:after="0"/>
+        <w:ind w:left="720"/>
+      </w:pPr>
+    </w:p>
+    <w:p>
+      <w:pPr>
+        <w:spacing w:after="0"/>
+        <w:ind w:left="720"/>
+        <w:rPr>
+          <w:color w:val="00B050"/>
+          <w:u w:val="single"/>
+        </w:rPr>
+      </w:pPr>
+      <w:r>
+        <w:rPr>
+          <w:color w:val="00B050"/>
+          <w:u w:val="single"/>
+        </w:rPr>
+        <w:t xml:space="preserve">B. Get the access in key </w:t>
+      </w:r>
+      <w:proofErr w:type="spellStart"/>
+      <w:r>
+        <w:rPr>
+          <w:color w:val="00B050"/>
+          <w:u w:val="single"/>
+        </w:rPr>
+        <w:t>CosmosDB</w:t>
+      </w:r>
+      <w:proofErr w:type="spellEnd"/>
+    </w:p>
+    <w:p>
+      <w:pPr>
+        <w:spacing w:after="0"/>
+        <w:ind w:left="720"/>
+      </w:pPr>
+      <w:r>
+        <w:rPr>
+          <w:noProof/>
+        </w:rPr>
+        <w:drawing>
+          <wp:inline distT="0" distB="0" distL="0" distR="0">
+            <wp:extent cx="4305300" cy="3608449"/>
+            <wp:effectExtent l="0" t="0" r="0" b="0"/>
+            <wp:docPr id="5" name="Picture 5"/>
+            <wp:cNvGraphicFramePr>
+              <a:graphicFrameLocks xmlns:a="http://schemas.openxmlformats.org/drawingml/2006/main" noChangeAspect="1"/>
+            </wp:cNvGraphicFramePr>
+            <a:graphic xmlns:a="http://schemas.openxmlformats.org/drawingml/2006/main">
+              <a:graphicData uri="http://schemas.openxmlformats.org/drawingml/2006/picture">
+                <pic:pic xmlns:pic="http://schemas.openxmlformats.org/drawingml/2006/picture">
+                  <pic:nvPicPr>
+                    <pic:cNvPr id="0" name="Picture 1"/>
+                    <pic:cNvPicPr>
+                      <a:picLocks noChangeAspect="1" noChangeArrowheads="1"/>
+                    </pic:cNvPicPr>
+                  </pic:nvPicPr>
+                  <pic:blipFill>
+                    <a:blip r:embed="rId26">
+                      <a:extLst>
+                        <a:ext uri="{28A0092B-C50C-407E-A947-70E740481C1C}">
+                          <a14:useLocalDpi xmlns:a14="http://schemas.microsoft.com/office/drawing/2010/main" val="0"/>
+                        </a:ext>
+                      </a:extLst>
+                    </a:blip>
+                    <a:srcRect/>
+                    <a:stretch>
+                      <a:fillRect/>
+                    </a:stretch>
+                  </pic:blipFill>
+                  <pic:spPr bwMode="auto">
+                    <a:xfrm>
+                      <a:off x="0" y="0"/>
+                      <a:ext cx="4305300" cy="3608449"/>
+                    </a:xfrm>
+                    <a:prstGeom prst="rect">
+                      <a:avLst/>
+                    </a:prstGeom>
+                    <a:noFill/>
+                    <a:ln>
+                      <a:noFill/>
+                    </a:ln>
+                  </pic:spPr>
+                </pic:pic>
+              </a:graphicData>
+            </a:graphic>
+          </wp:inline>
+        </w:drawing>
+      </w:r>
+    </w:p>
+    <w:p>
+      <w:pPr>
+        <w:spacing w:after="0"/>
+        <w:ind w:left="720"/>
+      </w:pPr>
+    </w:p>
+    <w:p>
+      <w:pPr>
+        <w:spacing w:after="0"/>
+        <w:ind w:left="720"/>
+        <w:rPr>
+          <w:color w:val="00B050"/>
+          <w:u w:val="single"/>
+        </w:rPr>
+      </w:pPr>
+      <w:r>
+        <w:rPr>
+          <w:color w:val="00B050"/>
+          <w:u w:val="single"/>
+        </w:rPr>
+        <w:t>C</w:t>
+      </w:r>
+      <w:r>
+        <w:rPr>
+          <w:color w:val="00B050"/>
+          <w:u w:val="single"/>
+        </w:rPr>
+        <w:t xml:space="preserve">. </w:t>
+      </w:r>
+      <w:r>
+        <w:rPr>
+          <w:color w:val="00B050"/>
+          <w:u w:val="single"/>
+        </w:rPr>
+        <w:t xml:space="preserve">Update and run </w:t>
+      </w:r>
+      <w:r>
+        <w:rPr>
+          <w:color w:val="00B050"/>
+          <w:u w:val="single"/>
+        </w:rPr>
+        <w:t xml:space="preserve">the Node.JS </w:t>
+      </w:r>
+      <w:proofErr w:type="gramStart"/>
+      <w:r>
+        <w:rPr>
+          <w:color w:val="00B050"/>
+          <w:u w:val="single"/>
+        </w:rPr>
+        <w:t xml:space="preserve">script </w:t>
+      </w:r>
+      <w:r>
+        <w:rPr>
+          <w:color w:val="00B050"/>
+          <w:u w:val="single"/>
+        </w:rPr>
+        <w:t xml:space="preserve"> “</w:t>
+      </w:r>
+      <w:proofErr w:type="gramEnd"/>
+      <w:r>
+        <w:rPr>
+          <w:color w:val="00B050"/>
+          <w:u w:val="single"/>
+        </w:rPr>
+        <w:t>cosmosdbclient.js</w:t>
+      </w:r>
+      <w:r>
+        <w:rPr>
+          <w:color w:val="00B050"/>
+          <w:u w:val="single"/>
+        </w:rPr>
+        <w:t>”</w:t>
+      </w:r>
+    </w:p>
+    <w:p>
+      <w:pPr>
+        <w:spacing w:after="0"/>
+        <w:ind w:left="720"/>
+      </w:pPr>
+      <w:r>
+        <w:t>1. Update the values for</w:t>
+      </w:r>
+    </w:p>
+    <w:p>
+      <w:pPr>
+        <w:spacing w:after="0"/>
+        <w:ind w:left="720" w:firstLine="720"/>
+      </w:pPr>
+      <w:proofErr w:type="gramStart"/>
+      <w:r>
+        <w:t>endpoint</w:t>
+      </w:r>
+      <w:proofErr w:type="gramEnd"/>
+      <w:r>
+        <w:t xml:space="preserve"> = "https://ft900iotcosmos.documents.azure.com:443/";</w:t>
+      </w:r>
+    </w:p>
+    <w:p>
+      <w:pPr>
+        <w:spacing w:after="0"/>
+        <w:ind w:left="1440"/>
+      </w:pPr>
+      <w:proofErr w:type="spellStart"/>
+      <w:proofErr w:type="gramStart"/>
+      <w:r>
+        <w:t>masterKey</w:t>
+      </w:r>
+      <w:proofErr w:type="spellEnd"/>
+      <w:proofErr w:type="gramEnd"/>
+      <w:r>
+        <w:t xml:space="preserve"> = "4Vh9PYHW699tyV5O8ZBKWhpuCdDUwRxeFl8y0DX8aCxCU8OG0q4aaAKDLB8FL5BzEfR4ZV2xe5eTwIIc5fRiqA==";</w:t>
+      </w:r>
+    </w:p>
+    <w:p>
+      <w:pPr>
+        <w:spacing w:after="0"/>
+        <w:ind w:left="720" w:firstLine="720"/>
+      </w:pPr>
+      <w:proofErr w:type="spellStart"/>
+      <w:proofErr w:type="gramStart"/>
+      <w:r>
+        <w:t>databaseId</w:t>
+      </w:r>
+      <w:proofErr w:type="spellEnd"/>
+      <w:proofErr w:type="gramEnd"/>
+      <w:r>
+        <w:t xml:space="preserve"> = "</w:t>
+      </w:r>
+      <w:proofErr w:type="spellStart"/>
+      <w:r>
+        <w:t>timeseriestable</w:t>
+      </w:r>
+      <w:proofErr w:type="spellEnd"/>
+      <w:r>
+        <w:t>";</w:t>
+      </w:r>
+    </w:p>
+    <w:p>
+      <w:pPr>
+        <w:spacing w:after="0"/>
+        <w:ind w:left="720" w:firstLine="720"/>
+      </w:pPr>
+      <w:proofErr w:type="spellStart"/>
+      <w:proofErr w:type="gramStart"/>
+      <w:r>
+        <w:t>containerId</w:t>
+      </w:r>
+      <w:proofErr w:type="spellEnd"/>
+      <w:proofErr w:type="gramEnd"/>
+      <w:r>
+        <w:t xml:space="preserve"> = "</w:t>
+      </w:r>
+      <w:proofErr w:type="spellStart"/>
+      <w:r>
+        <w:t>mycollections</w:t>
+      </w:r>
+      <w:proofErr w:type="spellEnd"/>
+      <w:r>
+        <w:t>";</w:t>
+      </w:r>
+    </w:p>
+    <w:p>
+      <w:pPr>
+        <w:spacing w:after="0"/>
+        <w:ind w:left="720"/>
+      </w:pPr>
+      <w:r>
+        <w:t>2. Run FT90x for 1-2 minutes</w:t>
+      </w:r>
+    </w:p>
+    <w:p>
+      <w:pPr>
+        <w:spacing w:after="0"/>
+        <w:ind w:left="720"/>
+      </w:pPr>
+      <w:r>
+        <w:t>3</w:t>
+      </w:r>
+      <w:r>
+        <w:t xml:space="preserve">. Run </w:t>
+      </w:r>
+      <w:r>
+        <w:t xml:space="preserve">cosmosdbclient.js </w:t>
+      </w:r>
+      <w:r>
+        <w:t xml:space="preserve">using “node </w:t>
+      </w:r>
+      <w:r>
+        <w:t>cosmosdbclient.js</w:t>
+      </w:r>
+      <w:r>
+        <w:t>”</w:t>
+      </w:r>
+    </w:p>
+    <w:p>
+      <w:pPr>
+        <w:spacing w:after="0"/>
+        <w:ind w:left="720"/>
+      </w:pPr>
+    </w:p>
+    <w:p>
+      <w:pPr>
+        <w:spacing w:after="0"/>
+        <w:ind w:left="720"/>
+      </w:pPr>
+    </w:p>
+    <w:p>
+      <w:pPr>
+        <w:spacing w:after="0"/>
+        <w:ind w:left="720"/>
+      </w:pPr>
+    </w:p>
+    <w:p>
+      <w:pPr>
+        <w:spacing w:after="0"/>
+        <w:ind w:left="720"/>
+      </w:pPr>
+      <w:r>
+        <w:rPr>
+          <w:noProof/>
+        </w:rPr>
+        <w:lastRenderedPageBreak/>
+        <w:drawing>
+          <wp:inline distT="0" distB="0" distL="0" distR="0" wp14:anchorId="65D02C83" wp14:editId="3FBE0A3E">
+            <wp:extent cx="5124450" cy="5404762"/>
+            <wp:effectExtent l="0" t="0" r="0" b="5715"/>
+            <wp:docPr id="1" name="Picture 1"/>
+            <wp:cNvGraphicFramePr>
+              <a:graphicFrameLocks xmlns:a="http://schemas.openxmlformats.org/drawingml/2006/main" noChangeAspect="1"/>
+            </wp:cNvGraphicFramePr>
+            <a:graphic xmlns:a="http://schemas.openxmlformats.org/drawingml/2006/main">
+              <a:graphicData uri="http://schemas.openxmlformats.org/drawingml/2006/picture">
+                <pic:pic xmlns:pic="http://schemas.openxmlformats.org/drawingml/2006/picture">
+                  <pic:nvPicPr>
+                    <pic:cNvPr id="0" name=""/>
+                    <pic:cNvPicPr/>
+                  </pic:nvPicPr>
+                  <pic:blipFill>
+                    <a:blip r:embed="rId27"/>
+                    <a:stretch>
+                      <a:fillRect/>
+                    </a:stretch>
+                  </pic:blipFill>
+                  <pic:spPr>
+                    <a:xfrm>
+                      <a:off x="0" y="0"/>
+                      <a:ext cx="5125488" cy="5405857"/>
+                    </a:xfrm>
+                    <a:prstGeom prst="rect">
+                      <a:avLst/>
+                    </a:prstGeom>
+                  </pic:spPr>
+                </pic:pic>
+              </a:graphicData>
+            </a:graphic>
+          </wp:inline>
+        </w:drawing>
       </w:r>
     </w:p>
     <w:p>

</xml_diff>